<commit_message>
high scores save in a file
implemented file input and output
</commit_message>
<xml_diff>
--- a/whack_a_mole_GDD.docx
+++ b/whack_a_mole_GDD.docx
@@ -637,46 +637,28 @@
                 <w:b/>
                 <w:iCs/>
               </w:rPr>
-              <w:t xml:space="preserve">Estimated </w:t>
-            </w:r>
-            <w:proofErr w:type="spellStart"/>
-            <w:r>
+              <w:t>Estimated Hrs</w:t>
+            </w:r>
+          </w:p>
+        </w:tc>
+        <w:tc>
+          <w:tcPr>
+            <w:tcW w:w="1417" w:type="dxa"/>
+          </w:tcPr>
+          <w:p>
+            <w:pPr>
               <w:rPr>
                 <w:b/>
                 <w:iCs/>
               </w:rPr>
-              <w:t>Hrs</w:t>
-            </w:r>
-            <w:proofErr w:type="spellEnd"/>
-          </w:p>
-        </w:tc>
-        <w:tc>
-          <w:tcPr>
-            <w:tcW w:w="1417" w:type="dxa"/>
-          </w:tcPr>
-          <w:p>
-            <w:pPr>
+            </w:pPr>
+            <w:r>
               <w:rPr>
                 <w:b/>
                 <w:iCs/>
               </w:rPr>
-            </w:pPr>
-            <w:r>
-              <w:rPr>
-                <w:b/>
-                <w:iCs/>
-              </w:rPr>
-              <w:t xml:space="preserve">Actual </w:t>
-            </w:r>
-            <w:proofErr w:type="spellStart"/>
-            <w:r>
-              <w:rPr>
-                <w:b/>
-                <w:iCs/>
-              </w:rPr>
-              <w:t>Hrs</w:t>
-            </w:r>
-            <w:proofErr w:type="spellEnd"/>
+              <w:t>Actual Hrs</w:t>
+            </w:r>
           </w:p>
         </w:tc>
         <w:tc>
@@ -2078,6 +2060,42 @@
               <w:t>output.</w:t>
             </w:r>
           </w:p>
+          <w:p>
+            <w:pPr>
+              <w:rPr>
+                <w:iCs/>
+                <w:color w:val="FF0000"/>
+              </w:rPr>
+            </w:pPr>
+            <w:r>
+              <w:rPr>
+                <w:iCs/>
+                <w:color w:val="FF0000"/>
+              </w:rPr>
+              <w:t xml:space="preserve">(High score is saved to file, score is yet to be output on to the </w:t>
+            </w:r>
+            <w:r>
+              <w:rPr>
+                <w:iCs/>
+                <w:color w:val="FF0000"/>
+              </w:rPr>
+              <w:t xml:space="preserve">end </w:t>
+            </w:r>
+            <w:r>
+              <w:rPr>
+                <w:iCs/>
+                <w:color w:val="FF0000"/>
+              </w:rPr>
+              <w:t>screen</w:t>
+            </w:r>
+            <w:r>
+              <w:rPr>
+                <w:iCs/>
+                <w:color w:val="FF0000"/>
+              </w:rPr>
+              <w:t>)</w:t>
+            </w:r>
+          </w:p>
         </w:tc>
         <w:tc>
           <w:tcPr>
@@ -2107,6 +2125,12 @@
                 <w:iCs/>
               </w:rPr>
             </w:pPr>
+            <w:r>
+              <w:rPr>
+                <w:iCs/>
+              </w:rPr>
+              <w:t>2 hours</w:t>
+            </w:r>
           </w:p>
         </w:tc>
         <w:tc>
@@ -2173,6 +2197,12 @@
                 <w:iCs/>
               </w:rPr>
             </w:pPr>
+            <w:r>
+              <w:rPr>
+                <w:iCs/>
+              </w:rPr>
+              <w:t>18/12/22 – 11:41am (did one hour each day)</w:t>
+            </w:r>
           </w:p>
         </w:tc>
       </w:tr>
@@ -2203,7 +2233,14 @@
               <w:rPr>
                 <w:iCs/>
               </w:rPr>
-              <w:t>: Sprite animation: the moles slowly move out of their holes, and the hammer swings when the player clicks.</w:t>
+              <w:t xml:space="preserve">: Sprite animation: the moles slowly move out of their holes, and the </w:t>
+            </w:r>
+            <w:r>
+              <w:rPr>
+                <w:iCs/>
+              </w:rPr>
+              <w:lastRenderedPageBreak/>
+              <w:t>hammer swings when the player clicks.</w:t>
             </w:r>
           </w:p>
         </w:tc>
@@ -2221,6 +2258,7 @@
               <w:rPr>
                 <w:iCs/>
               </w:rPr>
+              <w:lastRenderedPageBreak/>
               <w:t>1-3 hours</w:t>
             </w:r>
           </w:p>
@@ -2301,14 +2339,7 @@
               <w:rPr>
                 <w:iCs/>
               </w:rPr>
-              <w:t xml:space="preserve">: Implement </w:t>
-            </w:r>
-            <w:r>
-              <w:rPr>
-                <w:iCs/>
-              </w:rPr>
-              <w:lastRenderedPageBreak/>
-              <w:t>background music and sound effects</w:t>
+              <w:t>: Implement background music and sound effects</w:t>
             </w:r>
           </w:p>
         </w:tc>
@@ -2326,7 +2357,6 @@
               <w:rPr>
                 <w:iCs/>
               </w:rPr>
-              <w:lastRenderedPageBreak/>
               <w:t>1 hour</w:t>
             </w:r>
           </w:p>
@@ -2912,7 +2942,6 @@
           <w:sz w:val="28"/>
           <w:szCs w:val="28"/>
         </w:rPr>
-        <w:lastRenderedPageBreak/>
         <w:drawing>
           <wp:inline distT="0" distB="0" distL="0" distR="0" wp14:anchorId="5BF24D77" wp14:editId="4AB41FA7">
             <wp:extent cx="1131583" cy="992372"/>
@@ -3141,7 +3170,6 @@
           <w:szCs w:val="28"/>
         </w:rPr>
       </w:pPr>
-      <w:proofErr w:type="spellStart"/>
       <w:r>
         <w:rPr>
           <w:sz w:val="28"/>
@@ -3149,7 +3177,6 @@
         </w:rPr>
         <w:t>Mole.dds</w:t>
       </w:r>
-      <w:proofErr w:type="spellEnd"/>
     </w:p>
     <w:p>
       <w:pPr>
@@ -3158,7 +3185,6 @@
           <w:szCs w:val="28"/>
         </w:rPr>
       </w:pPr>
-      <w:proofErr w:type="spellStart"/>
       <w:r>
         <w:rPr>
           <w:sz w:val="28"/>
@@ -3166,7 +3192,6 @@
         </w:rPr>
         <w:t>Background.dds</w:t>
       </w:r>
-      <w:proofErr w:type="spellEnd"/>
     </w:p>
     <w:p>
       <w:pPr>
@@ -3175,7 +3200,6 @@
           <w:szCs w:val="28"/>
         </w:rPr>
       </w:pPr>
-      <w:proofErr w:type="spellStart"/>
       <w:r>
         <w:rPr>
           <w:sz w:val="28"/>
@@ -3183,7 +3207,6 @@
         </w:rPr>
         <w:t>Hammer.dds</w:t>
       </w:r>
-      <w:proofErr w:type="spellEnd"/>
     </w:p>
     <w:p>
       <w:pPr>
@@ -3192,7 +3215,6 @@
           <w:szCs w:val="28"/>
         </w:rPr>
       </w:pPr>
-      <w:proofErr w:type="spellStart"/>
       <w:r>
         <w:rPr>
           <w:sz w:val="28"/>
@@ -3200,7 +3222,6 @@
         </w:rPr>
         <w:t>Logo.dds</w:t>
       </w:r>
-      <w:proofErr w:type="spellEnd"/>
     </w:p>
     <w:p>
       <w:pPr>
@@ -4568,6 +4589,119 @@
     </w:lvl>
   </w:abstractNum>
   <w:abstractNum w:abstractNumId="7" w15:restartNumberingAfterBreak="0">
+    <w:nsid w:val="600F6534"/>
+    <w:multiLevelType w:val="hybridMultilevel"/>
+    <w:tmpl w:val="95F45356"/>
+    <w:lvl w:ilvl="0" w:tplc="FAD0A362">
+      <w:start w:val="2"/>
+      <w:numFmt w:val="bullet"/>
+      <w:lvlText w:val="-"/>
+      <w:lvlJc w:val="left"/>
+      <w:pPr>
+        <w:ind w:left="720" w:hanging="360"/>
+      </w:pPr>
+      <w:rPr>
+        <w:rFonts w:ascii="Calibri" w:eastAsia="Calibri" w:hAnsi="Calibri" w:cs="Calibri" w:hint="default"/>
+      </w:rPr>
+    </w:lvl>
+    <w:lvl w:ilvl="1" w:tplc="08090003" w:tentative="1">
+      <w:start w:val="1"/>
+      <w:numFmt w:val="bullet"/>
+      <w:lvlText w:val="o"/>
+      <w:lvlJc w:val="left"/>
+      <w:pPr>
+        <w:ind w:left="1440" w:hanging="360"/>
+      </w:pPr>
+      <w:rPr>
+        <w:rFonts w:ascii="Courier New" w:hAnsi="Courier New" w:cs="Courier New" w:hint="default"/>
+      </w:rPr>
+    </w:lvl>
+    <w:lvl w:ilvl="2" w:tplc="08090005" w:tentative="1">
+      <w:start w:val="1"/>
+      <w:numFmt w:val="bullet"/>
+      <w:lvlText w:val=""/>
+      <w:lvlJc w:val="left"/>
+      <w:pPr>
+        <w:ind w:left="2160" w:hanging="360"/>
+      </w:pPr>
+      <w:rPr>
+        <w:rFonts w:ascii="Wingdings" w:hAnsi="Wingdings" w:hint="default"/>
+      </w:rPr>
+    </w:lvl>
+    <w:lvl w:ilvl="3" w:tplc="08090001" w:tentative="1">
+      <w:start w:val="1"/>
+      <w:numFmt w:val="bullet"/>
+      <w:lvlText w:val=""/>
+      <w:lvlJc w:val="left"/>
+      <w:pPr>
+        <w:ind w:left="2880" w:hanging="360"/>
+      </w:pPr>
+      <w:rPr>
+        <w:rFonts w:ascii="Symbol" w:hAnsi="Symbol" w:hint="default"/>
+      </w:rPr>
+    </w:lvl>
+    <w:lvl w:ilvl="4" w:tplc="08090003" w:tentative="1">
+      <w:start w:val="1"/>
+      <w:numFmt w:val="bullet"/>
+      <w:lvlText w:val="o"/>
+      <w:lvlJc w:val="left"/>
+      <w:pPr>
+        <w:ind w:left="3600" w:hanging="360"/>
+      </w:pPr>
+      <w:rPr>
+        <w:rFonts w:ascii="Courier New" w:hAnsi="Courier New" w:cs="Courier New" w:hint="default"/>
+      </w:rPr>
+    </w:lvl>
+    <w:lvl w:ilvl="5" w:tplc="08090005" w:tentative="1">
+      <w:start w:val="1"/>
+      <w:numFmt w:val="bullet"/>
+      <w:lvlText w:val=""/>
+      <w:lvlJc w:val="left"/>
+      <w:pPr>
+        <w:ind w:left="4320" w:hanging="360"/>
+      </w:pPr>
+      <w:rPr>
+        <w:rFonts w:ascii="Wingdings" w:hAnsi="Wingdings" w:hint="default"/>
+      </w:rPr>
+    </w:lvl>
+    <w:lvl w:ilvl="6" w:tplc="08090001" w:tentative="1">
+      <w:start w:val="1"/>
+      <w:numFmt w:val="bullet"/>
+      <w:lvlText w:val=""/>
+      <w:lvlJc w:val="left"/>
+      <w:pPr>
+        <w:ind w:left="5040" w:hanging="360"/>
+      </w:pPr>
+      <w:rPr>
+        <w:rFonts w:ascii="Symbol" w:hAnsi="Symbol" w:hint="default"/>
+      </w:rPr>
+    </w:lvl>
+    <w:lvl w:ilvl="7" w:tplc="08090003" w:tentative="1">
+      <w:start w:val="1"/>
+      <w:numFmt w:val="bullet"/>
+      <w:lvlText w:val="o"/>
+      <w:lvlJc w:val="left"/>
+      <w:pPr>
+        <w:ind w:left="5760" w:hanging="360"/>
+      </w:pPr>
+      <w:rPr>
+        <w:rFonts w:ascii="Courier New" w:hAnsi="Courier New" w:cs="Courier New" w:hint="default"/>
+      </w:rPr>
+    </w:lvl>
+    <w:lvl w:ilvl="8" w:tplc="08090005" w:tentative="1">
+      <w:start w:val="1"/>
+      <w:numFmt w:val="bullet"/>
+      <w:lvlText w:val=""/>
+      <w:lvlJc w:val="left"/>
+      <w:pPr>
+        <w:ind w:left="6480" w:hanging="360"/>
+      </w:pPr>
+      <w:rPr>
+        <w:rFonts w:ascii="Wingdings" w:hAnsi="Wingdings" w:hint="default"/>
+      </w:rPr>
+    </w:lvl>
+  </w:abstractNum>
+  <w:abstractNum w:abstractNumId="8" w15:restartNumberingAfterBreak="0">
     <w:nsid w:val="726146E8"/>
     <w:multiLevelType w:val="hybridMultilevel"/>
     <w:tmpl w:val="CD083A88"/>
@@ -4681,7 +4815,7 @@
     </w:lvl>
   </w:abstractNum>
   <w:num w:numId="1" w16cid:durableId="261305219">
-    <w:abstractNumId w:val="7"/>
+    <w:abstractNumId w:val="8"/>
   </w:num>
   <w:num w:numId="2" w16cid:durableId="1357578717">
     <w:abstractNumId w:val="5"/>
@@ -4703,6 +4837,9 @@
   </w:num>
   <w:num w:numId="8" w16cid:durableId="1306742577">
     <w:abstractNumId w:val="6"/>
+  </w:num>
+  <w:num w:numId="9" w16cid:durableId="696857022">
+    <w:abstractNumId w:val="7"/>
   </w:num>
 </w:numbering>
 </file>

</xml_diff>

<commit_message>
hammer follows mouse, origin issues and scaling issues
</commit_message>
<xml_diff>
--- a/whack_a_mole_GDD.docx
+++ b/whack_a_mole_GDD.docx
@@ -2221,26 +2221,7 @@
               <w:rPr>
                 <w:iCs/>
               </w:rPr>
-              <w:t xml:space="preserve">Milestone </w:t>
-            </w:r>
-            <w:r>
-              <w:rPr>
-                <w:iCs/>
-              </w:rPr>
-              <w:t>7</w:t>
-            </w:r>
-            <w:r>
-              <w:rPr>
-                <w:iCs/>
-              </w:rPr>
-              <w:t xml:space="preserve">: Sprite animation: the moles slowly move out of their holes, and the </w:t>
-            </w:r>
-            <w:r>
-              <w:rPr>
-                <w:iCs/>
-              </w:rPr>
-              <w:lastRenderedPageBreak/>
-              <w:t>hammer swings when the player clicks.</w:t>
+              <w:t>Milestone 6.1: Highest score is output at the end screen</w:t>
             </w:r>
           </w:p>
         </w:tc>
@@ -2258,8 +2239,7 @@
               <w:rPr>
                 <w:iCs/>
               </w:rPr>
-              <w:lastRenderedPageBreak/>
-              <w:t>1-3 hours</w:t>
+              <w:t>1 hour</w:t>
             </w:r>
           </w:p>
         </w:tc>
@@ -2273,6 +2253,12 @@
                 <w:iCs/>
               </w:rPr>
             </w:pPr>
+            <w:r>
+              <w:rPr>
+                <w:iCs/>
+              </w:rPr>
+              <w:t>30 minutes</w:t>
+            </w:r>
           </w:p>
         </w:tc>
         <w:tc>
@@ -2285,6 +2271,12 @@
                 <w:iCs/>
               </w:rPr>
             </w:pPr>
+            <w:r>
+              <w:rPr>
+                <w:iCs/>
+              </w:rPr>
+              <w:t>18/12/22 – 2:30pm</w:t>
+            </w:r>
           </w:p>
         </w:tc>
         <w:tc>
@@ -2297,6 +2289,24 @@
                 <w:iCs/>
               </w:rPr>
             </w:pPr>
+            <w:r>
+              <w:rPr>
+                <w:iCs/>
+              </w:rPr>
+              <w:t>3</w:t>
+            </w:r>
+            <w:r>
+              <w:rPr>
+                <w:iCs/>
+              </w:rPr>
+              <w:t>:30</w:t>
+            </w:r>
+            <w:r>
+              <w:rPr>
+                <w:iCs/>
+              </w:rPr>
+              <w:t>pm</w:t>
+            </w:r>
           </w:p>
         </w:tc>
         <w:tc>
@@ -2309,6 +2319,12 @@
                 <w:iCs/>
               </w:rPr>
             </w:pPr>
+            <w:r>
+              <w:rPr>
+                <w:iCs/>
+              </w:rPr>
+              <w:t>3pm</w:t>
+            </w:r>
           </w:p>
         </w:tc>
       </w:tr>
@@ -2327,19 +2343,20 @@
               <w:rPr>
                 <w:iCs/>
               </w:rPr>
+              <w:lastRenderedPageBreak/>
               <w:t xml:space="preserve">Milestone </w:t>
             </w:r>
             <w:r>
               <w:rPr>
                 <w:iCs/>
               </w:rPr>
-              <w:t>8</w:t>
-            </w:r>
-            <w:r>
-              <w:rPr>
-                <w:iCs/>
-              </w:rPr>
-              <w:t>: Implement background music and sound effects</w:t>
+              <w:t>7</w:t>
+            </w:r>
+            <w:r>
+              <w:rPr>
+                <w:iCs/>
+              </w:rPr>
+              <w:t>: Sprite animation: the moles slowly move out of their holes, and the hammer swings when the player clicks.</w:t>
             </w:r>
           </w:p>
         </w:tc>
@@ -2357,7 +2374,7 @@
               <w:rPr>
                 <w:iCs/>
               </w:rPr>
-              <w:t>1 hour</w:t>
+              <w:t>1-3 hours</w:t>
             </w:r>
           </w:p>
         </w:tc>
@@ -2431,13 +2448,13 @@
               <w:rPr>
                 <w:iCs/>
               </w:rPr>
-              <w:t>9</w:t>
-            </w:r>
-            <w:r>
-              <w:rPr>
-                <w:iCs/>
-              </w:rPr>
-              <w:t>: 3D models for the moles and the player’s hammer</w:t>
+              <w:t>8</w:t>
+            </w:r>
+            <w:r>
+              <w:rPr>
+                <w:iCs/>
+              </w:rPr>
+              <w:t>: Implement background music and sound effects</w:t>
             </w:r>
           </w:p>
         </w:tc>
@@ -2446,11 +2463,16 @@
             <w:tcW w:w="1569" w:type="dxa"/>
           </w:tcPr>
           <w:p>
-            <w:r>
-              <w:rPr>
-                <w:iCs/>
-              </w:rPr>
-              <w:t>10 hours</w:t>
+            <w:pPr>
+              <w:rPr>
+                <w:iCs/>
+              </w:rPr>
+            </w:pPr>
+            <w:r>
+              <w:rPr>
+                <w:iCs/>
+              </w:rPr>
+              <w:t>1 hour</w:t>
             </w:r>
           </w:p>
         </w:tc>
@@ -2524,13 +2546,13 @@
               <w:rPr>
                 <w:iCs/>
               </w:rPr>
-              <w:t>10</w:t>
-            </w:r>
-            <w:r>
-              <w:rPr>
-                <w:iCs/>
-              </w:rPr>
-              <w:t>:  Camera movement: the camera will shake when the player hits a mole</w:t>
+              <w:t>9</w:t>
+            </w:r>
+            <w:r>
+              <w:rPr>
+                <w:iCs/>
+              </w:rPr>
+              <w:t>: 3D models for the moles and the player’s hammer</w:t>
             </w:r>
           </w:p>
         </w:tc>
@@ -2539,16 +2561,11 @@
             <w:tcW w:w="1569" w:type="dxa"/>
           </w:tcPr>
           <w:p>
-            <w:pPr>
-              <w:rPr>
-                <w:iCs/>
-              </w:rPr>
-            </w:pPr>
-            <w:r>
-              <w:rPr>
-                <w:iCs/>
-              </w:rPr>
-              <w:t>30 minutes</w:t>
+            <w:r>
+              <w:rPr>
+                <w:iCs/>
+              </w:rPr>
+              <w:t>10 hours</w:t>
             </w:r>
           </w:p>
         </w:tc>
@@ -2616,19 +2633,19 @@
               <w:rPr>
                 <w:iCs/>
               </w:rPr>
-              <w:t>Milestone 1</w:t>
-            </w:r>
-            <w:r>
-              <w:rPr>
-                <w:iCs/>
-              </w:rPr>
-              <w:t>1</w:t>
-            </w:r>
-            <w:r>
-              <w:rPr>
-                <w:iCs/>
-              </w:rPr>
-              <w:t>: Lighting: A mole with a headlamp is a special mole that only appears sometimes, this will cause the background to become darker and the mole’s headlamp to shine brighter.</w:t>
+              <w:t xml:space="preserve">Milestone </w:t>
+            </w:r>
+            <w:r>
+              <w:rPr>
+                <w:iCs/>
+              </w:rPr>
+              <w:t>10</w:t>
+            </w:r>
+            <w:r>
+              <w:rPr>
+                <w:iCs/>
+              </w:rPr>
+              <w:t>:  Camera movement: the camera will shake when the player hits a mole</w:t>
             </w:r>
           </w:p>
         </w:tc>
@@ -2646,7 +2663,7 @@
               <w:rPr>
                 <w:iCs/>
               </w:rPr>
-              <w:t>2 hours</w:t>
+              <w:t>30 minutes</w:t>
             </w:r>
           </w:p>
         </w:tc>
@@ -2720,13 +2737,13 @@
               <w:rPr>
                 <w:iCs/>
               </w:rPr>
-              <w:t>2</w:t>
-            </w:r>
-            <w:r>
-              <w:rPr>
-                <w:iCs/>
-              </w:rPr>
-              <w:t>:  The score will be stored in a database which will hold the scores of the top 5 highest scoring players, along with their names (3 letters). A higher score will replace the previous player of that position.</w:t>
+              <w:t>1</w:t>
+            </w:r>
+            <w:r>
+              <w:rPr>
+                <w:iCs/>
+              </w:rPr>
+              <w:t>: Lighting: A mole with a headlamp is a special mole that only appears sometimes, this will cause the background to become darker and the mole’s headlamp to shine brighter.</w:t>
             </w:r>
           </w:p>
         </w:tc>
@@ -2744,7 +2761,7 @@
               <w:rPr>
                 <w:iCs/>
               </w:rPr>
-              <w:t>7 hours</w:t>
+              <w:t>2 hours</w:t>
             </w:r>
           </w:p>
         </w:tc>
@@ -2804,6 +2821,104 @@
           </w:tcPr>
           <w:p>
             <w:pPr>
+              <w:rPr>
+                <w:iCs/>
+              </w:rPr>
+            </w:pPr>
+            <w:r>
+              <w:rPr>
+                <w:iCs/>
+              </w:rPr>
+              <w:t>Milestone 1</w:t>
+            </w:r>
+            <w:r>
+              <w:rPr>
+                <w:iCs/>
+              </w:rPr>
+              <w:t>2</w:t>
+            </w:r>
+            <w:r>
+              <w:rPr>
+                <w:iCs/>
+              </w:rPr>
+              <w:t>:  The score will be stored in a database which will hold the scores of the top 5 highest scoring players, along with their names (3 letters). A higher score will replace the previous player of that position.</w:t>
+            </w:r>
+          </w:p>
+        </w:tc>
+        <w:tc>
+          <w:tcPr>
+            <w:tcW w:w="1569" w:type="dxa"/>
+          </w:tcPr>
+          <w:p>
+            <w:pPr>
+              <w:rPr>
+                <w:iCs/>
+              </w:rPr>
+            </w:pPr>
+            <w:r>
+              <w:rPr>
+                <w:iCs/>
+              </w:rPr>
+              <w:t>7 hours</w:t>
+            </w:r>
+          </w:p>
+        </w:tc>
+        <w:tc>
+          <w:tcPr>
+            <w:tcW w:w="1417" w:type="dxa"/>
+          </w:tcPr>
+          <w:p>
+            <w:pPr>
+              <w:rPr>
+                <w:iCs/>
+              </w:rPr>
+            </w:pPr>
+          </w:p>
+        </w:tc>
+        <w:tc>
+          <w:tcPr>
+            <w:tcW w:w="1134" w:type="dxa"/>
+          </w:tcPr>
+          <w:p>
+            <w:pPr>
+              <w:rPr>
+                <w:iCs/>
+              </w:rPr>
+            </w:pPr>
+          </w:p>
+        </w:tc>
+        <w:tc>
+          <w:tcPr>
+            <w:tcW w:w="1276" w:type="dxa"/>
+          </w:tcPr>
+          <w:p>
+            <w:pPr>
+              <w:rPr>
+                <w:iCs/>
+              </w:rPr>
+            </w:pPr>
+          </w:p>
+        </w:tc>
+        <w:tc>
+          <w:tcPr>
+            <w:tcW w:w="1276" w:type="dxa"/>
+          </w:tcPr>
+          <w:p>
+            <w:pPr>
+              <w:rPr>
+                <w:iCs/>
+              </w:rPr>
+            </w:pPr>
+          </w:p>
+        </w:tc>
+      </w:tr>
+      <w:tr>
+        <w:tc>
+          <w:tcPr>
+            <w:tcW w:w="2254" w:type="dxa"/>
+          </w:tcPr>
+          <w:p>
+            <w:pPr>
               <w:jc w:val="right"/>
               <w:rPr>
                 <w:b/>
@@ -2815,6 +2930,7 @@
                 <w:b/>
                 <w:iCs/>
               </w:rPr>
+              <w:lastRenderedPageBreak/>
               <w:t>Total</w:t>
             </w:r>
           </w:p>
@@ -3259,6 +3375,7 @@
           <w:sz w:val="28"/>
           <w:szCs w:val="28"/>
         </w:rPr>
+        <w:lastRenderedPageBreak/>
         <w:drawing>
           <wp:inline distT="0" distB="0" distL="0" distR="0" wp14:anchorId="54FE61E2" wp14:editId="089852CC">
             <wp:extent cx="3615055" cy="2710088"/>
@@ -3326,7 +3443,6 @@
           <w:sz w:val="28"/>
           <w:szCs w:val="28"/>
         </w:rPr>
-        <w:lastRenderedPageBreak/>
         <w:drawing>
           <wp:inline distT="0" distB="0" distL="0" distR="0" wp14:anchorId="617485CE" wp14:editId="7347B141">
             <wp:extent cx="3836007" cy="2558902"/>
@@ -3554,6 +3670,7 @@
           </w:tcPr>
           <w:p>
             <w:r>
+              <w:lastRenderedPageBreak/>
               <w:t>Interaction with mole and hammer</w:t>
             </w:r>
           </w:p>

</xml_diff>